<commit_message>
Removed a cache file
</commit_message>
<xml_diff>
--- a/k8snweb hosting project.docx
+++ b/k8snweb hosting project.docx
@@ -1108,6 +1108,7 @@
       <w:r>
         <w:t xml:space="preserve">5. </w:t>
       </w:r>
+      <w:bookmarkStart w:id="11" w:name="_Hlk198740431"/>
       <w:r>
         <w:rPr>
           <w:rFonts w:ascii="Segoe UI Emoji" w:hAnsi="Segoe UI Emoji" w:cs="Segoe UI Emoji"/>
@@ -1119,6 +1120,8 @@
       </w:r>
     </w:p>
     <w:p>
+      <w:bookmarkStart w:id="12" w:name="_Hlk198740437"/>
+      <w:bookmarkEnd w:id="11"/>
       <w:r>
         <w:rPr>
           <w:rFonts w:ascii="Segoe UI Emoji" w:hAnsi="Segoe UI Emoji" w:cs="Segoe UI Emoji"/>
@@ -1130,13 +1133,6 @@
       </w:r>
     </w:p>
     <w:p>
-      <w:proofErr w:type="spellStart"/>
-      <w:r>
-        <w:t>CopyEdit</w:t>
-      </w:r>
-      <w:proofErr w:type="spellEnd"/>
-    </w:p>
-    <w:p>
       <w:r>
         <w:t>flask-app/</w:t>
       </w:r>
@@ -1178,9 +1174,11 @@
       <w:r>
         <w:t>Dockerfile</w:t>
       </w:r>
-      <w:proofErr w:type="spellEnd"/>
-    </w:p>
-    <w:p>
+      <w:bookmarkEnd w:id="12"/>
+      <w:proofErr w:type="spellEnd"/>
+    </w:p>
+    <w:p>
+      <w:bookmarkStart w:id="13" w:name="_Hlk198740460"/>
       <w:r>
         <w:rPr>
           <w:rFonts w:ascii="Segoe UI Emoji" w:hAnsi="Segoe UI Emoji" w:cs="Segoe UI Emoji"/>
@@ -1191,6 +1189,7 @@
         <w:t xml:space="preserve"> app.py</w:t>
       </w:r>
     </w:p>
+    <w:bookmarkEnd w:id="13"/>
     <w:p>
       <w:r>
         <w:t>python</w:t>
@@ -1213,63 +1212,63 @@
         <w:t>app = Flask(__name__)</w:t>
       </w:r>
     </w:p>
+    <w:p>
+      <w:r>
+        <w:t>@</w:t>
+      </w:r>
+      <w:proofErr w:type="gramStart"/>
+      <w:r>
+        <w:t>app.route</w:t>
+      </w:r>
+      <w:proofErr w:type="gramEnd"/>
+      <w:r>
+        <w:t>('/')</w:t>
+      </w:r>
+    </w:p>
+    <w:p>
+      <w:r>
+        <w:t xml:space="preserve">def </w:t>
+      </w:r>
+      <w:proofErr w:type="gramStart"/>
+      <w:r>
+        <w:t>hello(</w:t>
+      </w:r>
+      <w:proofErr w:type="gramEnd"/>
+      <w:r>
+        <w:t>):</w:t>
+      </w:r>
+    </w:p>
+    <w:p>
+      <w:r>
+        <w:t xml:space="preserve">    return "Hello from Kubernetes!"</w:t>
+      </w:r>
+    </w:p>
     <w:p/>
     <w:p>
       <w:r>
-        <w:t>@</w:t>
-      </w:r>
+        <w:t>if __name__ == '__main__':</w:t>
+      </w:r>
+    </w:p>
+    <w:p>
+      <w:r>
+        <w:t xml:space="preserve">    </w:t>
+      </w:r>
+      <w:proofErr w:type="spellStart"/>
       <w:proofErr w:type="gramStart"/>
       <w:r>
-        <w:t>app.route</w:t>
+        <w:t>app.run</w:t>
+      </w:r>
+      <w:proofErr w:type="spellEnd"/>
+      <w:r>
+        <w:t>(</w:t>
       </w:r>
       <w:proofErr w:type="gramEnd"/>
       <w:r>
-        <w:t>('/')</w:t>
-      </w:r>
-    </w:p>
-    <w:p>
-      <w:r>
-        <w:t xml:space="preserve">def </w:t>
-      </w:r>
-      <w:proofErr w:type="gramStart"/>
-      <w:r>
-        <w:t>hello(</w:t>
-      </w:r>
-      <w:proofErr w:type="gramEnd"/>
-      <w:r>
-        <w:t>):</w:t>
-      </w:r>
-    </w:p>
-    <w:p>
-      <w:r>
-        <w:t xml:space="preserve">    return "Hello from Kubernetes!"</w:t>
-      </w:r>
-    </w:p>
-    <w:p/>
-    <w:p>
-      <w:r>
-        <w:t>if __name__ == '__main__':</w:t>
-      </w:r>
-    </w:p>
-    <w:p>
-      <w:r>
-        <w:t xml:space="preserve">    </w:t>
-      </w:r>
-      <w:proofErr w:type="spellStart"/>
-      <w:proofErr w:type="gramStart"/>
-      <w:r>
-        <w:t>app.run</w:t>
-      </w:r>
-      <w:proofErr w:type="spellEnd"/>
-      <w:r>
-        <w:t>(</w:t>
-      </w:r>
-      <w:proofErr w:type="gramEnd"/>
-      <w:r>
         <w:t>host='0.0.0.0', port=80)</w:t>
       </w:r>
     </w:p>
     <w:p>
+      <w:bookmarkStart w:id="14" w:name="_Hlk198740524"/>
       <w:r>
         <w:rPr>
           <w:rFonts w:ascii="Segoe UI Emoji" w:hAnsi="Segoe UI Emoji" w:cs="Segoe UI Emoji"/>
@@ -1285,6 +1284,7 @@
       </w:r>
       <w:proofErr w:type="spellEnd"/>
     </w:p>
+    <w:bookmarkEnd w:id="14"/>
     <w:p>
       <w:proofErr w:type="spellStart"/>
       <w:r>
@@ -1326,7 +1326,6 @@
     </w:p>
     <w:p>
       <w:r>
-        <w:lastRenderedPageBreak/>
         <w:t>EXPOSE 80</w:t>
       </w:r>
     </w:p>
@@ -1336,16 +1335,19 @@
       </w:r>
     </w:p>
     <w:p>
+      <w:bookmarkStart w:id="15" w:name="_Hlk198740571"/>
       <w:r>
         <w:rPr>
           <w:rFonts w:ascii="Segoe UI Emoji" w:hAnsi="Segoe UI Emoji" w:cs="Segoe UI Emoji"/>
         </w:rPr>
+        <w:lastRenderedPageBreak/>
         <w:t>🐳</w:t>
       </w:r>
       <w:r>
         <w:t xml:space="preserve"> Build and Push Docker Image</w:t>
       </w:r>
     </w:p>
+    <w:bookmarkEnd w:id="15"/>
     <w:p>
       <w:r>
         <w:t>bash</w:t>
@@ -1359,6 +1361,7 @@
       <w:proofErr w:type="spellEnd"/>
     </w:p>
     <w:p>
+      <w:bookmarkStart w:id="16" w:name="_Hlk198740581"/>
       <w:r>
         <w:t># Log in to Docker</w:t>
       </w:r>
@@ -1368,8 +1371,10 @@
         <w:t>docker login</w:t>
       </w:r>
     </w:p>
+    <w:bookmarkEnd w:id="16"/>
     <w:p/>
     <w:p>
+      <w:bookmarkStart w:id="17" w:name="_Hlk198740591"/>
       <w:r>
         <w:t># Build and push image</w:t>
       </w:r>
@@ -1411,6 +1416,7 @@
       <w:r>
         <w:t>app:latest</w:t>
       </w:r>
+      <w:bookmarkEnd w:id="17"/>
       <w:proofErr w:type="gramEnd"/>
     </w:p>
     <w:p>
@@ -1424,6 +1430,7 @@
       <w:r>
         <w:t xml:space="preserve">6. </w:t>
       </w:r>
+      <w:bookmarkStart w:id="18" w:name="_Hlk198740649"/>
       <w:r>
         <w:rPr>
           <w:rFonts w:ascii="Segoe UI Emoji" w:hAnsi="Segoe UI Emoji" w:cs="Segoe UI Emoji"/>
@@ -1433,8 +1440,10 @@
       <w:r>
         <w:t xml:space="preserve"> Deploy Flask App on Kubernetes</w:t>
       </w:r>
-    </w:p>
-    <w:p>
+      <w:bookmarkEnd w:id="18"/>
+    </w:p>
+    <w:p>
+      <w:bookmarkStart w:id="19" w:name="_Hlk198740662"/>
       <w:r>
         <w:rPr>
           <w:rFonts w:ascii="Segoe UI Emoji" w:hAnsi="Segoe UI Emoji" w:cs="Segoe UI Emoji"/>
@@ -1450,6 +1459,7 @@
       </w:r>
       <w:proofErr w:type="gramEnd"/>
     </w:p>
+    <w:bookmarkEnd w:id="19"/>
     <w:p>
       <w:proofErr w:type="spellStart"/>
       <w:r>
@@ -1545,17 +1555,17 @@
     </w:p>
     <w:p>
       <w:r>
+        <w:t>metadata:</w:t>
+      </w:r>
+    </w:p>
+    <w:p>
+      <w:r>
+        <w:t xml:space="preserve">  name: flask-app</w:t>
+      </w:r>
+    </w:p>
+    <w:p>
+      <w:r>
         <w:lastRenderedPageBreak/>
-        <w:t>metadata:</w:t>
-      </w:r>
-    </w:p>
-    <w:p>
-      <w:r>
-        <w:t xml:space="preserve">  name: flask-app</w:t>
-      </w:r>
-    </w:p>
-    <w:p>
-      <w:r>
         <w:t>spec:</w:t>
       </w:r>
     </w:p>
@@ -1659,6 +1669,7 @@
       </w:r>
     </w:p>
     <w:p>
+      <w:bookmarkStart w:id="20" w:name="_Hlk198740784"/>
       <w:r>
         <w:rPr>
           <w:rFonts w:ascii="Segoe UI Emoji" w:hAnsi="Segoe UI Emoji" w:cs="Segoe UI Emoji"/>
@@ -1669,6 +1680,7 @@
         <w:t xml:space="preserve"> Apply it</w:t>
       </w:r>
     </w:p>
+    <w:bookmarkEnd w:id="20"/>
     <w:p>
       <w:r>
         <w:t>bash</w:t>
@@ -1682,6 +1694,7 @@
       <w:proofErr w:type="spellEnd"/>
     </w:p>
     <w:p>
+      <w:bookmarkStart w:id="21" w:name="_Hlk198740802"/>
       <w:proofErr w:type="spellStart"/>
       <w:r>
         <w:t>kubectl</w:t>
@@ -1697,6 +1710,8 @@
       <w:proofErr w:type="gramEnd"/>
     </w:p>
     <w:p>
+      <w:bookmarkStart w:id="22" w:name="_Hlk198740812"/>
+      <w:bookmarkEnd w:id="21"/>
       <w:r>
         <w:rPr>
           <w:rFonts w:ascii="Segoe UI Emoji" w:hAnsi="Segoe UI Emoji" w:cs="Segoe UI Emoji"/>
@@ -1715,6 +1730,7 @@
         <w:t xml:space="preserve"> URL</w:t>
       </w:r>
     </w:p>
+    <w:bookmarkEnd w:id="22"/>
     <w:p>
       <w:r>
         <w:t>bash</w:t>
@@ -1728,6 +1744,7 @@
       <w:proofErr w:type="spellEnd"/>
     </w:p>
     <w:p>
+      <w:bookmarkStart w:id="23" w:name="_Hlk198740820"/>
       <w:proofErr w:type="spellStart"/>
       <w:r>
         <w:t>kubectl</w:t>
@@ -1742,6 +1759,7 @@
         <w:t>Look for EXTERNAL-IP of flask-service. Open in your browser.</w:t>
       </w:r>
     </w:p>
+    <w:bookmarkEnd w:id="23"/>
     <w:p>
       <w:r>
         <w:pict>
@@ -1768,7 +1786,6 @@
         </w:numPr>
       </w:pPr>
       <w:r>
-        <w:lastRenderedPageBreak/>
         <w:t>Flask app is running in a scalable Kubernetes cluster</w:t>
       </w:r>
     </w:p>
@@ -1791,6 +1808,7 @@
         </w:numPr>
       </w:pPr>
       <w:r>
+        <w:lastRenderedPageBreak/>
         <w:t>Highly available setup</w:t>
       </w:r>
     </w:p>

</xml_diff>